<commit_message>
Testes - Continuação da escrita dos casos de teste do CRUD Empreendedor.
</commit_message>
<xml_diff>
--- a/Engenharia/Engenharia de Testes/Casos de Teste/[US02] - CRUD Empreendedor.docx
+++ b/Engenharia/Engenharia de Testes/Casos de Teste/[US02] - CRUD Empreendedor.docx
@@ -1,6 +1,7 @@
 
 <file path=word/document.xml><?xml version="1.0" encoding="utf-8"?>
 <w:document xmlns:wpc="http://schemas.microsoft.com/office/word/2010/wordprocessingCanvas" xmlns:mc="http://schemas.openxmlformats.org/markup-compatibility/2006" xmlns:o="urn:schemas-microsoft-com:office:office" xmlns:r="http://schemas.openxmlformats.org/officeDocument/2006/relationships" xmlns:m="http://schemas.openxmlformats.org/officeDocument/2006/math" xmlns:v="urn:schemas-microsoft-com:vml" xmlns:wp14="http://schemas.microsoft.com/office/word/2010/wordprocessingDrawing" xmlns:wp="http://schemas.openxmlformats.org/drawingml/2006/wordprocessingDrawing" xmlns:w="http://schemas.openxmlformats.org/wordprocessingml/2006/main" xmlns:w14="http://schemas.microsoft.com/office/word/2010/wordml" xmlns:w10="urn:schemas-microsoft-com:office:word" xmlns:w15="http://schemas.microsoft.com/office/word/2012/wordml" xmlns:wpg="http://schemas.microsoft.com/office/word/2010/wordprocessingGroup" xmlns:wpi="http://schemas.microsoft.com/office/word/2010/wordprocessingInk" xmlns:wne="http://schemas.microsoft.com/office/word/2006/wordml" xmlns:wps="http://schemas.microsoft.com/office/word/2010/wordprocessingShape" mc:Ignorable="w14 w15 wp14">
+  <w:background w:color="FFFFFF"/>
   <w:body>
     <w:tbl>
       <w:tblPr>
@@ -27,8 +28,8 @@
       <w:tblGrid>
         <w:gridCol w:w="627"/>
         <w:gridCol w:w="3769"/>
-        <w:gridCol w:w="4224"/>
-        <w:gridCol w:w="3613"/>
+        <w:gridCol w:w="4004"/>
+        <w:gridCol w:w="3833"/>
         <w:gridCol w:w="1987"/>
       </w:tblGrid>
       <w:tr>
@@ -49,6 +50,9 @@
             <w:right w:w="108" w:type="dxa"/>
           </w:tblCellMar>
         </w:tblPrEx>
+        <w:trPr>
+          <w:trHeight w:val="341" w:hRule="atLeast"/>
+        </w:trPr>
         <w:tc>
           <w:tcPr>
             <w:tcW w:w="14220" w:type="dxa"/>
@@ -66,16 +70,16 @@
             <w:r>
               <w:rPr>
                 <w:b/>
-                <w:sz w:val="30"/>
-                <w:szCs w:val="30"/>
+                <w:sz w:val="44"/>
+                <w:szCs w:val="44"/>
               </w:rPr>
               <w:t xml:space="preserve">ID User Story : </w:t>
             </w:r>
             <w:r>
               <w:rPr>
                 <w:b/>
-                <w:sz w:val="30"/>
-                <w:szCs w:val="30"/>
+                <w:sz w:val="44"/>
+                <w:szCs w:val="44"/>
                 <w:lang w:val="pt-BR"/>
               </w:rPr>
               <w:t>02 - CRUD Empreendedor</w:t>
@@ -108,18 +112,24 @@
           <w:p>
             <w:pPr>
               <w:spacing w:after="0" w:line="240" w:lineRule="auto"/>
-              <w:jc w:val="both"/>
-              <w:rPr>
-                <w:i/>
-                <w:sz w:val="26"/>
-                <w:szCs w:val="26"/>
-              </w:rPr>
-            </w:pPr>
-            <w:r>
-              <w:rPr>
-                <w:i/>
-                <w:sz w:val="26"/>
-                <w:szCs w:val="26"/>
+              <w:jc w:val="center"/>
+              <w:rPr>
+                <w:b/>
+                <w:bCs/>
+                <w:i w:val="0"/>
+                <w:iCs/>
+                <w:sz w:val="28"/>
+                <w:szCs w:val="28"/>
+              </w:rPr>
+            </w:pPr>
+            <w:r>
+              <w:rPr>
+                <w:b/>
+                <w:bCs/>
+                <w:i w:val="0"/>
+                <w:iCs/>
+                <w:sz w:val="28"/>
+                <w:szCs w:val="28"/>
               </w:rPr>
               <w:t>CT</w:t>
             </w:r>
@@ -132,18 +142,24 @@
           <w:p>
             <w:pPr>
               <w:spacing w:after="0" w:line="240" w:lineRule="auto"/>
-              <w:jc w:val="both"/>
-              <w:rPr>
-                <w:i/>
-                <w:sz w:val="26"/>
-                <w:szCs w:val="26"/>
-              </w:rPr>
-            </w:pPr>
-            <w:r>
-              <w:rPr>
-                <w:i/>
-                <w:sz w:val="26"/>
-                <w:szCs w:val="26"/>
+              <w:jc w:val="center"/>
+              <w:rPr>
+                <w:b/>
+                <w:bCs/>
+                <w:i w:val="0"/>
+                <w:iCs/>
+                <w:sz w:val="28"/>
+                <w:szCs w:val="28"/>
+              </w:rPr>
+            </w:pPr>
+            <w:r>
+              <w:rPr>
+                <w:b/>
+                <w:bCs/>
+                <w:i w:val="0"/>
+                <w:iCs/>
+                <w:sz w:val="28"/>
+                <w:szCs w:val="28"/>
               </w:rPr>
               <w:t>Pré-Requisitos</w:t>
             </w:r>
@@ -151,49 +167,61 @@
         </w:tc>
         <w:tc>
           <w:tcPr>
-            <w:tcW w:w="4224" w:type="dxa"/>
-          </w:tcPr>
-          <w:p>
-            <w:pPr>
-              <w:spacing w:after="0" w:line="240" w:lineRule="auto"/>
-              <w:jc w:val="both"/>
-              <w:rPr>
-                <w:i/>
-                <w:sz w:val="26"/>
-                <w:szCs w:val="26"/>
-              </w:rPr>
-            </w:pPr>
-            <w:r>
-              <w:rPr>
-                <w:i/>
-                <w:sz w:val="26"/>
-                <w:szCs w:val="26"/>
-              </w:rPr>
-              <w:t>Valores de entrada:</w:t>
-            </w:r>
-          </w:p>
-        </w:tc>
-        <w:tc>
-          <w:tcPr>
-            <w:tcW w:w="3613" w:type="dxa"/>
-          </w:tcPr>
-          <w:p>
-            <w:pPr>
-              <w:spacing w:after="0" w:line="240" w:lineRule="auto"/>
-              <w:jc w:val="both"/>
-              <w:rPr>
-                <w:i/>
-                <w:sz w:val="26"/>
-                <w:szCs w:val="26"/>
-              </w:rPr>
-            </w:pPr>
-            <w:r>
-              <w:rPr>
-                <w:i/>
-                <w:sz w:val="26"/>
-                <w:szCs w:val="26"/>
-              </w:rPr>
-              <w:t>Valores de Saída esperados;</w:t>
+            <w:tcW w:w="4004" w:type="dxa"/>
+          </w:tcPr>
+          <w:p>
+            <w:pPr>
+              <w:spacing w:after="0" w:line="240" w:lineRule="auto"/>
+              <w:jc w:val="center"/>
+              <w:rPr>
+                <w:b/>
+                <w:bCs/>
+                <w:i w:val="0"/>
+                <w:iCs/>
+                <w:sz w:val="28"/>
+                <w:szCs w:val="28"/>
+              </w:rPr>
+            </w:pPr>
+            <w:r>
+              <w:rPr>
+                <w:b/>
+                <w:bCs/>
+                <w:i w:val="0"/>
+                <w:iCs/>
+                <w:sz w:val="28"/>
+                <w:szCs w:val="28"/>
+              </w:rPr>
+              <w:t>Valores de entrada</w:t>
+            </w:r>
+          </w:p>
+        </w:tc>
+        <w:tc>
+          <w:tcPr>
+            <w:tcW w:w="3833" w:type="dxa"/>
+          </w:tcPr>
+          <w:p>
+            <w:pPr>
+              <w:spacing w:after="0" w:line="240" w:lineRule="auto"/>
+              <w:jc w:val="center"/>
+              <w:rPr>
+                <w:b/>
+                <w:bCs/>
+                <w:i w:val="0"/>
+                <w:iCs/>
+                <w:sz w:val="28"/>
+                <w:szCs w:val="28"/>
+              </w:rPr>
+            </w:pPr>
+            <w:r>
+              <w:rPr>
+                <w:b/>
+                <w:bCs/>
+                <w:i w:val="0"/>
+                <w:iCs/>
+                <w:sz w:val="28"/>
+                <w:szCs w:val="28"/>
+              </w:rPr>
+              <w:t>Valores de Saída esperados</w:t>
             </w:r>
           </w:p>
         </w:tc>
@@ -204,18 +232,24 @@
           <w:p>
             <w:pPr>
               <w:spacing w:after="0" w:line="240" w:lineRule="auto"/>
-              <w:jc w:val="both"/>
-              <w:rPr>
-                <w:i/>
-                <w:sz w:val="26"/>
-                <w:szCs w:val="26"/>
-              </w:rPr>
-            </w:pPr>
-            <w:r>
-              <w:rPr>
-                <w:i/>
-                <w:sz w:val="26"/>
-                <w:szCs w:val="26"/>
+              <w:jc w:val="center"/>
+              <w:rPr>
+                <w:b/>
+                <w:bCs/>
+                <w:i w:val="0"/>
+                <w:iCs/>
+                <w:sz w:val="28"/>
+                <w:szCs w:val="28"/>
+              </w:rPr>
+            </w:pPr>
+            <w:r>
+              <w:rPr>
+                <w:b/>
+                <w:bCs/>
+                <w:i w:val="0"/>
+                <w:iCs/>
+                <w:sz w:val="28"/>
+                <w:szCs w:val="28"/>
               </w:rPr>
               <w:t>Resultado:</w:t>
             </w:r>
@@ -271,8 +305,12 @@
                 <w:ilvl w:val="0"/>
                 <w:numId w:val="1"/>
               </w:numPr>
-              <w:spacing w:after="0" w:line="240" w:lineRule="auto"/>
-              <w:jc w:val="both"/>
+              <w:tabs>
+                <w:tab w:val="left" w:pos="425"/>
+              </w:tabs>
+              <w:spacing w:after="0" w:line="240" w:lineRule="auto"/>
+              <w:ind w:left="425" w:leftChars="0" w:hanging="425" w:firstLineChars="0"/>
+              <w:jc w:val="left"/>
               <w:rPr>
                 <w:b/>
               </w:rPr>
@@ -292,36 +330,57 @@
                 <w:ilvl w:val="0"/>
                 <w:numId w:val="1"/>
               </w:numPr>
-              <w:spacing w:after="0" w:line="240" w:lineRule="auto"/>
-              <w:jc w:val="both"/>
-              <w:rPr>
-                <w:b/>
-              </w:rPr>
-            </w:pPr>
-            <w:r>
-              <w:rPr>
-                <w:b/>
-                <w:lang w:val="pt-BR"/>
-              </w:rPr>
-              <w:t>Usuário empreendedor sem planos de negocio cadastrados no sistema;</w:t>
-            </w:r>
-          </w:p>
-        </w:tc>
-        <w:tc>
-          <w:tcPr>
-            <w:tcW w:w="4224" w:type="dxa"/>
-          </w:tcPr>
-          <w:p>
-            <w:pPr>
-              <w:spacing w:after="0" w:line="240" w:lineRule="auto"/>
-              <w:jc w:val="both"/>
-            </w:pPr>
-            <w:r>
-              <w:rPr>
-                <w:b/>
-                <w:lang w:val="pt-BR"/>
-              </w:rPr>
-              <w:t xml:space="preserve">Clicar no menu superior, em </w:t>
+              <w:tabs>
+                <w:tab w:val="left" w:pos="425"/>
+              </w:tabs>
+              <w:spacing w:after="0" w:line="240" w:lineRule="auto"/>
+              <w:ind w:left="425" w:leftChars="0" w:hanging="425" w:firstLineChars="0"/>
+              <w:jc w:val="left"/>
+              <w:rPr>
+                <w:b/>
+              </w:rPr>
+            </w:pPr>
+            <w:r>
+              <w:rPr>
+                <w:b/>
+                <w:lang w:val="pt-BR"/>
+              </w:rPr>
+              <w:t xml:space="preserve">Usuário empreendedor </w:t>
+            </w:r>
+            <w:r>
+              <w:rPr>
+                <w:b/>
+                <w:color w:val="auto"/>
+                <w:highlight w:val="none"/>
+                <w:u w:val="single"/>
+                <w:lang w:val="pt-BR"/>
+              </w:rPr>
+              <w:t xml:space="preserve">sem </w:t>
+            </w:r>
+            <w:r>
+              <w:rPr>
+                <w:b/>
+                <w:lang w:val="pt-BR"/>
+              </w:rPr>
+              <w:t>planos de negocio cadastrados no sistema;</w:t>
+            </w:r>
+          </w:p>
+        </w:tc>
+        <w:tc>
+          <w:tcPr>
+            <w:tcW w:w="4004" w:type="dxa"/>
+          </w:tcPr>
+          <w:p>
+            <w:pPr>
+              <w:spacing w:after="0" w:line="240" w:lineRule="auto"/>
+              <w:jc w:val="left"/>
+            </w:pPr>
+            <w:r>
+              <w:rPr>
+                <w:b/>
+                <w:lang w:val="pt-BR"/>
+              </w:rPr>
+              <w:t xml:space="preserve">Clicar no menu superior em </w:t>
             </w:r>
             <w:r>
               <w:rPr>
@@ -329,18 +388,48 @@
                 <w:b/>
                 <w:lang w:val="pt-BR"/>
               </w:rPr>
+              <w:t>“</w:t>
+            </w:r>
+            <w:r>
+              <w:rPr>
+                <w:b/>
+                <w:lang w:val="pt-BR"/>
+              </w:rPr>
+              <w:t>Opções</w:t>
+            </w:r>
+            <w:r>
+              <w:rPr>
+                <w:rFonts w:hint="default"/>
+                <w:b/>
+                <w:lang w:val="pt-BR"/>
+              </w:rPr>
+              <w:t>”</w:t>
+            </w:r>
+            <w:r>
+              <w:rPr>
+                <w:b/>
+                <w:lang w:val="pt-BR"/>
+              </w:rPr>
+              <w:t xml:space="preserve"> &gt; </w:t>
+            </w:r>
+            <w:r>
+              <w:rPr>
+                <w:rFonts w:hint="default"/>
+                <w:b/>
+                <w:lang w:val="pt-BR"/>
+              </w:rPr>
               <w:t>“Perfil”.</w:t>
             </w:r>
           </w:p>
         </w:tc>
         <w:tc>
           <w:tcPr>
-            <w:tcW w:w="3613" w:type="dxa"/>
-          </w:tcPr>
-          <w:p>
-            <w:pPr>
-              <w:spacing w:after="0" w:line="240" w:lineRule="auto"/>
-              <w:jc w:val="both"/>
+            <w:tcW w:w="3833" w:type="dxa"/>
+          </w:tcPr>
+          <w:p>
+            <w:pPr>
+              <w:spacing w:after="0" w:line="240" w:lineRule="auto"/>
+              <w:jc w:val="left"/>
               <w:rPr>
                 <w:lang w:val="pt-BR"/>
               </w:rPr>
@@ -367,7 +456,7 @@
           <w:p>
             <w:pPr>
               <w:spacing w:after="0" w:line="240" w:lineRule="auto"/>
-              <w:jc w:val="both"/>
+              <w:jc w:val="left"/>
               <w:rPr>
                 <w:color w:val="FF0000"/>
                 <w:highlight w:val="yellow"/>
@@ -394,6 +483,9 @@
             <w:right w:w="108" w:type="dxa"/>
           </w:tblCellMar>
         </w:tblPrEx>
+        <w:trPr>
+          <w:trHeight w:val="1421" w:hRule="atLeast"/>
+        </w:trPr>
         <w:tc>
           <w:tcPr>
             <w:tcW w:w="627" w:type="dxa"/>
@@ -404,11 +496,13 @@
               <w:jc w:val="center"/>
               <w:rPr>
                 <w:b/>
-              </w:rPr>
-            </w:pPr>
-            <w:r>
-              <w:rPr>
-                <w:b/>
+                <w:lang w:val="pt-BR"/>
+              </w:rPr>
+            </w:pPr>
+            <w:r>
+              <w:rPr>
+                <w:b/>
+                <w:lang w:val="pt-BR"/>
               </w:rPr>
               <w:t>2</w:t>
             </w:r>
@@ -425,20 +519,23 @@
                 <w:ilvl w:val="0"/>
                 <w:numId w:val="2"/>
               </w:numPr>
-              <w:spacing w:after="0" w:line="240" w:lineRule="auto"/>
-              <w:jc w:val="both"/>
-              <w:rPr>
-                <w:b/>
-              </w:rPr>
-            </w:pPr>
-            <w:r>
-              <w:rPr>
-                <w:b/>
-              </w:rPr>
-              <w:t>Pré-requisito para chegar ao valor de entrada</w:t>
-            </w:r>
-            <w:bookmarkStart w:id="0" w:name="_GoBack"/>
-            <w:bookmarkEnd w:id="0"/>
+              <w:tabs>
+                <w:tab w:val="left" w:pos="425"/>
+              </w:tabs>
+              <w:spacing w:after="0" w:line="240" w:lineRule="auto"/>
+              <w:ind w:left="425" w:leftChars="0" w:hanging="425" w:firstLineChars="0"/>
+              <w:jc w:val="left"/>
+              <w:rPr>
+                <w:b/>
+              </w:rPr>
+            </w:pPr>
+            <w:r>
+              <w:rPr>
+                <w:b/>
+                <w:lang w:val="pt-BR"/>
+              </w:rPr>
+              <w:t>Usuário empreendedior logado no sistema;</w:t>
+            </w:r>
           </w:p>
           <w:p>
             <w:pPr>
@@ -447,48 +544,124 @@
                 <w:ilvl w:val="0"/>
                 <w:numId w:val="2"/>
               </w:numPr>
-              <w:spacing w:after="0" w:line="240" w:lineRule="auto"/>
-              <w:jc w:val="both"/>
-              <w:rPr>
-                <w:b/>
-              </w:rPr>
-            </w:pPr>
-            <w:r>
-              <w:rPr>
-                <w:b/>
-              </w:rPr>
-              <w:t>Pré-requisito para chegar ao valor de entrada</w:t>
-            </w:r>
-          </w:p>
-        </w:tc>
-        <w:tc>
-          <w:tcPr>
-            <w:tcW w:w="4224" w:type="dxa"/>
-          </w:tcPr>
-          <w:p>
-            <w:pPr>
-              <w:spacing w:after="0" w:line="240" w:lineRule="auto"/>
-              <w:jc w:val="both"/>
-            </w:pPr>
-            <w:r>
-              <w:rPr>
-                <w:b/>
-              </w:rPr>
-              <w:t>Descrever valores de entrada(passo para execução do teste)</w:t>
-            </w:r>
-          </w:p>
-        </w:tc>
-        <w:tc>
-          <w:tcPr>
-            <w:tcW w:w="3613" w:type="dxa"/>
-          </w:tcPr>
-          <w:p>
-            <w:pPr>
-              <w:spacing w:after="0" w:line="240" w:lineRule="auto"/>
-              <w:jc w:val="both"/>
-            </w:pPr>
-            <w:r>
-              <w:t>O que esperamos que resulte</w:t>
+              <w:tabs>
+                <w:tab w:val="left" w:pos="425"/>
+              </w:tabs>
+              <w:spacing w:after="0" w:line="240" w:lineRule="auto"/>
+              <w:ind w:left="425" w:leftChars="0" w:hanging="425" w:firstLineChars="0"/>
+              <w:jc w:val="left"/>
+              <w:rPr>
+                <w:b/>
+                <w:lang w:val="pt-BR"/>
+              </w:rPr>
+            </w:pPr>
+            <w:r>
+              <w:rPr>
+                <w:b/>
+                <w:lang w:val="pt-BR"/>
+              </w:rPr>
+              <w:t xml:space="preserve">Usuário empreendedor </w:t>
+            </w:r>
+            <w:r>
+              <w:rPr>
+                <w:b/>
+                <w:color w:val="auto"/>
+                <w:highlight w:val="none"/>
+                <w:u w:val="single"/>
+                <w:lang w:val="pt-BR"/>
+              </w:rPr>
+              <w:t xml:space="preserve">sem </w:t>
+            </w:r>
+            <w:r>
+              <w:rPr>
+                <w:b/>
+                <w:lang w:val="pt-BR"/>
+              </w:rPr>
+              <w:t>planos de negocio cadastrados no sistema;</w:t>
+            </w:r>
+          </w:p>
+        </w:tc>
+        <w:tc>
+          <w:tcPr>
+            <w:tcW w:w="4004" w:type="dxa"/>
+          </w:tcPr>
+          <w:p>
+            <w:pPr>
+              <w:spacing w:after="0" w:line="240" w:lineRule="auto"/>
+              <w:jc w:val="left"/>
+              <w:rPr>
+                <w:b/>
+                <w:lang w:val="pt-BR"/>
+              </w:rPr>
+            </w:pPr>
+            <w:r>
+              <w:rPr>
+                <w:b/>
+                <w:lang w:val="pt-BR"/>
+              </w:rPr>
+              <w:t>Na edição dos dados do perfil, modificar:</w:t>
+            </w:r>
+          </w:p>
+          <w:p>
+            <w:pPr>
+              <w:spacing w:after="0" w:line="240" w:lineRule="auto"/>
+              <w:jc w:val="left"/>
+              <w:rPr>
+                <w:b/>
+                <w:lang w:val="pt-BR"/>
+              </w:rPr>
+            </w:pPr>
+            <w:r>
+              <w:rPr>
+                <w:b/>
+                <w:lang w:val="pt-BR"/>
+              </w:rPr>
+              <w:t xml:space="preserve">- Nome, Experiência e Formação. </w:t>
+            </w:r>
+          </w:p>
+          <w:p>
+            <w:pPr>
+              <w:spacing w:after="0" w:line="240" w:lineRule="auto"/>
+              <w:jc w:val="left"/>
+              <w:rPr>
+                <w:b/>
+                <w:lang w:val="pt-BR"/>
+              </w:rPr>
+            </w:pPr>
+            <w:r>
+              <w:rPr>
+                <w:b/>
+                <w:lang w:val="pt-BR"/>
+              </w:rPr>
+              <w:t xml:space="preserve">- Clicare no botão </w:t>
+            </w:r>
+            <w:r>
+              <w:rPr>
+                <w:rFonts w:hint="default"/>
+                <w:b/>
+                <w:lang w:val="pt-BR"/>
+              </w:rPr>
+              <w:t>“Finalizar Edição”.</w:t>
+            </w:r>
+          </w:p>
+        </w:tc>
+        <w:tc>
+          <w:tcPr>
+            <w:tcW w:w="3833" w:type="dxa"/>
+          </w:tcPr>
+          <w:p>
+            <w:pPr>
+              <w:spacing w:after="0" w:line="240" w:lineRule="auto"/>
+              <w:jc w:val="left"/>
+              <w:rPr>
+                <w:lang w:val="pt-BR"/>
+              </w:rPr>
+            </w:pPr>
+            <w:r>
+              <w:rPr>
+                <w:lang w:val="pt-BR"/>
+              </w:rPr>
+              <w:t>O sistema deve mostrar ao usuário um modal de confirmação da edição dos dados.</w:t>
             </w:r>
           </w:p>
         </w:tc>
@@ -499,6 +672,1441 @@
           <w:p>
             <w:pPr>
               <w:spacing w:after="0" w:line="240" w:lineRule="auto"/>
+              <w:jc w:val="left"/>
+              <w:rPr>
+                <w:color w:val="FF0000"/>
+                <w:highlight w:val="yellow"/>
+              </w:rPr>
+            </w:pPr>
+          </w:p>
+        </w:tc>
+      </w:tr>
+      <w:tr>
+        <w:tblPrEx>
+          <w:tblBorders>
+            <w:top w:val="single" w:color="auto" w:sz="4" w:space="0"/>
+            <w:left w:val="single" w:color="auto" w:sz="4" w:space="0"/>
+            <w:bottom w:val="single" w:color="auto" w:sz="4" w:space="0"/>
+            <w:right w:val="single" w:color="auto" w:sz="4" w:space="0"/>
+            <w:insideH w:val="single" w:color="auto" w:sz="4" w:space="0"/>
+            <w:insideV w:val="single" w:color="auto" w:sz="4" w:space="0"/>
+          </w:tblBorders>
+          <w:tblLayout w:type="fixed"/>
+          <w:tblCellMar>
+            <w:top w:w="0" w:type="dxa"/>
+            <w:left w:w="108" w:type="dxa"/>
+            <w:bottom w:w="0" w:type="dxa"/>
+            <w:right w:w="108" w:type="dxa"/>
+          </w:tblCellMar>
+        </w:tblPrEx>
+        <w:tc>
+          <w:tcPr>
+            <w:tcW w:w="627" w:type="dxa"/>
+          </w:tcPr>
+          <w:p>
+            <w:pPr>
+              <w:spacing w:after="0" w:line="240" w:lineRule="auto"/>
+              <w:jc w:val="center"/>
+              <w:rPr>
+                <w:b/>
+                <w:lang w:val="pt-BR"/>
+              </w:rPr>
+            </w:pPr>
+            <w:r>
+              <w:rPr>
+                <w:b/>
+                <w:lang w:val="pt-BR"/>
+              </w:rPr>
+              <w:t>3</w:t>
+            </w:r>
+          </w:p>
+        </w:tc>
+        <w:tc>
+          <w:tcPr>
+            <w:tcW w:w="3769" w:type="dxa"/>
+          </w:tcPr>
+          <w:p>
+            <w:pPr>
+              <w:pStyle w:val="6"/>
+              <w:numPr>
+                <w:ilvl w:val="0"/>
+                <w:numId w:val="3"/>
+              </w:numPr>
+              <w:tabs>
+                <w:tab w:val="left" w:pos="425"/>
+              </w:tabs>
+              <w:spacing w:after="0" w:line="240" w:lineRule="auto"/>
+              <w:ind w:left="425" w:leftChars="0" w:hanging="425" w:firstLineChars="0"/>
+              <w:jc w:val="left"/>
+              <w:rPr>
+                <w:b/>
+              </w:rPr>
+            </w:pPr>
+            <w:r>
+              <w:rPr>
+                <w:b/>
+                <w:lang w:val="pt-BR"/>
+              </w:rPr>
+              <w:t>Usuário empreendedior logado no sistema;</w:t>
+            </w:r>
+          </w:p>
+          <w:p>
+            <w:pPr>
+              <w:pStyle w:val="6"/>
+              <w:numPr>
+                <w:ilvl w:val="0"/>
+                <w:numId w:val="3"/>
+              </w:numPr>
+              <w:tabs>
+                <w:tab w:val="left" w:pos="425"/>
+              </w:tabs>
+              <w:spacing w:after="0" w:line="240" w:lineRule="auto"/>
+              <w:ind w:left="425" w:leftChars="0" w:hanging="425" w:firstLineChars="0"/>
+              <w:jc w:val="left"/>
+              <w:rPr>
+                <w:b/>
+                <w:lang w:val="pt-BR"/>
+              </w:rPr>
+            </w:pPr>
+            <w:r>
+              <w:rPr>
+                <w:b/>
+                <w:lang w:val="pt-BR"/>
+              </w:rPr>
+              <w:t xml:space="preserve">Usuário empreendedor </w:t>
+            </w:r>
+            <w:r>
+              <w:rPr>
+                <w:b/>
+                <w:color w:val="auto"/>
+                <w:highlight w:val="none"/>
+                <w:u w:val="single"/>
+                <w:lang w:val="pt-BR"/>
+              </w:rPr>
+              <w:t xml:space="preserve">sem </w:t>
+            </w:r>
+            <w:r>
+              <w:rPr>
+                <w:b/>
+                <w:lang w:val="pt-BR"/>
+              </w:rPr>
+              <w:t>planos de negocio cadastrados no sistema;</w:t>
+            </w:r>
+          </w:p>
+        </w:tc>
+        <w:tc>
+          <w:tcPr>
+            <w:tcW w:w="4004" w:type="dxa"/>
+          </w:tcPr>
+          <w:p>
+            <w:pPr>
+              <w:spacing w:after="0" w:line="240" w:lineRule="auto"/>
+              <w:jc w:val="left"/>
+              <w:rPr>
+                <w:b/>
+                <w:lang w:val="pt-BR"/>
+              </w:rPr>
+            </w:pPr>
+            <w:r>
+              <w:rPr>
+                <w:b/>
+                <w:lang w:val="pt-BR"/>
+              </w:rPr>
+              <w:t>Na edição dos dados do perfil, modificar:</w:t>
+            </w:r>
+          </w:p>
+          <w:p>
+            <w:pPr>
+              <w:spacing w:after="0" w:line="240" w:lineRule="auto"/>
+              <w:jc w:val="left"/>
+              <w:rPr>
+                <w:b/>
+                <w:lang w:val="pt-BR"/>
+              </w:rPr>
+            </w:pPr>
+            <w:r>
+              <w:rPr>
+                <w:b/>
+                <w:lang w:val="pt-BR"/>
+              </w:rPr>
+              <w:t>- Nome, Telefône e Logradouro;</w:t>
+            </w:r>
+          </w:p>
+          <w:p>
+            <w:pPr>
+              <w:spacing w:after="0" w:line="240" w:lineRule="auto"/>
+              <w:jc w:val="left"/>
+              <w:rPr>
+                <w:rFonts w:hint="default"/>
+                <w:b/>
+                <w:lang w:val="pt-BR"/>
+              </w:rPr>
+            </w:pPr>
+            <w:r>
+              <w:rPr>
+                <w:b/>
+                <w:lang w:val="pt-BR"/>
+              </w:rPr>
+              <w:t xml:space="preserve">- Clicare no botão </w:t>
+            </w:r>
+            <w:r>
+              <w:rPr>
+                <w:rFonts w:hint="default"/>
+                <w:b/>
+                <w:lang w:val="pt-BR"/>
+              </w:rPr>
+              <w:t>“Finalizar Edição”;</w:t>
+            </w:r>
+          </w:p>
+          <w:p>
+            <w:pPr>
+              <w:spacing w:after="0" w:line="240" w:lineRule="auto"/>
+              <w:jc w:val="left"/>
+              <w:rPr>
+                <w:rFonts w:hint="default"/>
+                <w:b/>
+                <w:lang w:val="pt-BR"/>
+              </w:rPr>
+            </w:pPr>
+            <w:r>
+              <w:rPr>
+                <w:rFonts w:hint="default"/>
+                <w:b/>
+                <w:lang w:val="pt-BR"/>
+              </w:rPr>
+              <w:t>- Confirmar a edião no modal.</w:t>
+            </w:r>
+          </w:p>
+        </w:tc>
+        <w:tc>
+          <w:tcPr>
+            <w:tcW w:w="3833" w:type="dxa"/>
+          </w:tcPr>
+          <w:p>
+            <w:pPr>
+              <w:spacing w:after="0" w:line="240" w:lineRule="auto"/>
+              <w:jc w:val="left"/>
+              <w:rPr>
+                <w:lang w:val="pt-BR"/>
+              </w:rPr>
+            </w:pPr>
+            <w:r>
+              <w:rPr>
+                <w:lang w:val="pt-BR"/>
+              </w:rPr>
+              <w:t xml:space="preserve">O sistema deve alertar o usuário com a mensagem </w:t>
+            </w:r>
+            <w:r>
+              <w:rPr>
+                <w:rFonts w:hint="default"/>
+                <w:lang w:val="pt-BR"/>
+              </w:rPr>
+              <w:t>“</w:t>
+            </w:r>
+            <w:r>
+              <w:rPr>
+                <w:rFonts w:hint="default" w:ascii="Arial" w:hAnsi="Arial" w:eastAsia="SimSun" w:cs="Arial"/>
+                <w:i/>
+                <w:iCs/>
+                <w:sz w:val="24"/>
+                <w:szCs w:val="24"/>
+              </w:rPr>
+              <w:t>Insira sua senha atual para atualizar seus dados de cadastro.</w:t>
+            </w:r>
+            <w:r>
+              <w:rPr>
+                <w:rFonts w:hint="default"/>
+                <w:lang w:val="pt-BR"/>
+              </w:rPr>
+              <w:t>”.</w:t>
+            </w:r>
+          </w:p>
+        </w:tc>
+        <w:tc>
+          <w:tcPr>
+            <w:tcW w:w="1987" w:type="dxa"/>
+          </w:tcPr>
+          <w:p>
+            <w:pPr>
+              <w:spacing w:after="0" w:line="240" w:lineRule="auto"/>
+              <w:jc w:val="left"/>
+              <w:rPr>
+                <w:color w:val="FF0000"/>
+                <w:highlight w:val="yellow"/>
+              </w:rPr>
+            </w:pPr>
+          </w:p>
+        </w:tc>
+      </w:tr>
+      <w:tr>
+        <w:tblPrEx>
+          <w:tblBorders>
+            <w:top w:val="single" w:color="auto" w:sz="4" w:space="0"/>
+            <w:left w:val="single" w:color="auto" w:sz="4" w:space="0"/>
+            <w:bottom w:val="single" w:color="auto" w:sz="4" w:space="0"/>
+            <w:right w:val="single" w:color="auto" w:sz="4" w:space="0"/>
+            <w:insideH w:val="single" w:color="auto" w:sz="4" w:space="0"/>
+            <w:insideV w:val="single" w:color="auto" w:sz="4" w:space="0"/>
+          </w:tblBorders>
+          <w:tblLayout w:type="fixed"/>
+          <w:tblCellMar>
+            <w:top w:w="0" w:type="dxa"/>
+            <w:left w:w="108" w:type="dxa"/>
+            <w:bottom w:w="0" w:type="dxa"/>
+            <w:right w:w="108" w:type="dxa"/>
+          </w:tblCellMar>
+        </w:tblPrEx>
+        <w:tc>
+          <w:tcPr>
+            <w:tcW w:w="627" w:type="dxa"/>
+          </w:tcPr>
+          <w:p>
+            <w:pPr>
+              <w:spacing w:after="0" w:line="240" w:lineRule="auto"/>
+              <w:jc w:val="center"/>
+              <w:rPr>
+                <w:b/>
+                <w:lang w:val="pt-BR"/>
+              </w:rPr>
+            </w:pPr>
+            <w:r>
+              <w:rPr>
+                <w:b/>
+                <w:lang w:val="pt-BR"/>
+              </w:rPr>
+              <w:t>4</w:t>
+            </w:r>
+          </w:p>
+        </w:tc>
+        <w:tc>
+          <w:tcPr>
+            <w:tcW w:w="3769" w:type="dxa"/>
+          </w:tcPr>
+          <w:p>
+            <w:pPr>
+              <w:pStyle w:val="6"/>
+              <w:numPr>
+                <w:ilvl w:val="0"/>
+                <w:numId w:val="4"/>
+              </w:numPr>
+              <w:tabs>
+                <w:tab w:val="left" w:pos="425"/>
+              </w:tabs>
+              <w:spacing w:after="0" w:line="240" w:lineRule="auto"/>
+              <w:ind w:left="425" w:leftChars="0" w:hanging="425" w:firstLineChars="0"/>
+              <w:jc w:val="left"/>
+              <w:rPr>
+                <w:b/>
+              </w:rPr>
+            </w:pPr>
+            <w:r>
+              <w:rPr>
+                <w:b/>
+                <w:lang w:val="pt-BR"/>
+              </w:rPr>
+              <w:t>Usuário empreendedior logado no sistema;</w:t>
+            </w:r>
+          </w:p>
+          <w:p>
+            <w:pPr>
+              <w:pStyle w:val="6"/>
+              <w:numPr>
+                <w:ilvl w:val="0"/>
+                <w:numId w:val="4"/>
+              </w:numPr>
+              <w:tabs>
+                <w:tab w:val="left" w:pos="425"/>
+              </w:tabs>
+              <w:spacing w:after="0" w:line="240" w:lineRule="auto"/>
+              <w:ind w:left="425" w:leftChars="0" w:hanging="425" w:firstLineChars="0"/>
+              <w:jc w:val="left"/>
+              <w:rPr>
+                <w:b/>
+                <w:lang w:val="pt-BR"/>
+              </w:rPr>
+            </w:pPr>
+            <w:r>
+              <w:rPr>
+                <w:b/>
+                <w:lang w:val="pt-BR"/>
+              </w:rPr>
+              <w:t xml:space="preserve">Usuário empreendedor </w:t>
+            </w:r>
+            <w:r>
+              <w:rPr>
+                <w:b/>
+                <w:color w:val="auto"/>
+                <w:highlight w:val="none"/>
+                <w:u w:val="single"/>
+                <w:lang w:val="pt-BR"/>
+              </w:rPr>
+              <w:t xml:space="preserve">sem </w:t>
+            </w:r>
+            <w:r>
+              <w:rPr>
+                <w:b/>
+                <w:lang w:val="pt-BR"/>
+              </w:rPr>
+              <w:t>planos de negocio cadastrados no sistema;</w:t>
+            </w:r>
+          </w:p>
+        </w:tc>
+        <w:tc>
+          <w:tcPr>
+            <w:tcW w:w="4004" w:type="dxa"/>
+          </w:tcPr>
+          <w:p>
+            <w:pPr>
+              <w:spacing w:after="0" w:line="240" w:lineRule="auto"/>
+              <w:jc w:val="left"/>
+              <w:rPr>
+                <w:b/>
+                <w:lang w:val="pt-BR"/>
+              </w:rPr>
+            </w:pPr>
+            <w:r>
+              <w:rPr>
+                <w:b/>
+                <w:lang w:val="pt-BR"/>
+              </w:rPr>
+              <w:t>Na edição dos dados do perfil, modificar:</w:t>
+            </w:r>
+          </w:p>
+          <w:p>
+            <w:pPr>
+              <w:spacing w:after="0" w:line="240" w:lineRule="auto"/>
+              <w:jc w:val="left"/>
+              <w:rPr>
+                <w:b/>
+                <w:lang w:val="pt-BR"/>
+              </w:rPr>
+            </w:pPr>
+            <w:r>
+              <w:rPr>
+                <w:b/>
+                <w:lang w:val="pt-BR"/>
+              </w:rPr>
+              <w:t>- Nome, Telefône e Número;</w:t>
+            </w:r>
+          </w:p>
+          <w:p>
+            <w:pPr>
+              <w:spacing w:after="0" w:line="240" w:lineRule="auto"/>
+              <w:jc w:val="left"/>
+              <w:rPr>
+                <w:b/>
+                <w:lang w:val="pt-BR"/>
+              </w:rPr>
+            </w:pPr>
+            <w:r>
+              <w:rPr>
+                <w:b/>
+                <w:lang w:val="pt-BR"/>
+              </w:rPr>
+              <w:t xml:space="preserve">- Informar </w:t>
+            </w:r>
+            <w:r>
+              <w:rPr>
+                <w:rFonts w:hint="default"/>
+                <w:b/>
+                <w:lang w:val="pt-BR"/>
+              </w:rPr>
+              <w:t>“S</w:t>
+            </w:r>
+            <w:r>
+              <w:rPr>
+                <w:b/>
+                <w:lang w:val="pt-BR"/>
+              </w:rPr>
+              <w:t>enha Atual</w:t>
+            </w:r>
+            <w:r>
+              <w:rPr>
+                <w:rFonts w:hint="default"/>
+                <w:b/>
+                <w:lang w:val="pt-BR"/>
+              </w:rPr>
+              <w:t>”</w:t>
+            </w:r>
+            <w:r>
+              <w:rPr>
+                <w:b/>
+                <w:lang w:val="pt-BR"/>
+              </w:rPr>
+              <w:t xml:space="preserve"> incorreta;</w:t>
+            </w:r>
+          </w:p>
+          <w:p>
+            <w:pPr>
+              <w:spacing w:after="0" w:line="240" w:lineRule="auto"/>
+              <w:jc w:val="left"/>
+              <w:rPr>
+                <w:rFonts w:hint="default"/>
+                <w:b/>
+                <w:lang w:val="pt-BR"/>
+              </w:rPr>
+            </w:pPr>
+            <w:r>
+              <w:rPr>
+                <w:b/>
+                <w:lang w:val="pt-BR"/>
+              </w:rPr>
+              <w:t xml:space="preserve">- Clicare no botão </w:t>
+            </w:r>
+            <w:r>
+              <w:rPr>
+                <w:rFonts w:hint="default"/>
+                <w:b/>
+                <w:lang w:val="pt-BR"/>
+              </w:rPr>
+              <w:t>“Finalizar Edição”;</w:t>
+            </w:r>
+          </w:p>
+          <w:p>
+            <w:pPr>
+              <w:spacing w:after="0" w:line="240" w:lineRule="auto"/>
+              <w:jc w:val="left"/>
+              <w:rPr>
+                <w:b/>
+                <w:lang w:val="pt-BR"/>
+              </w:rPr>
+            </w:pPr>
+            <w:r>
+              <w:rPr>
+                <w:rFonts w:hint="default"/>
+                <w:b/>
+                <w:lang w:val="pt-BR"/>
+              </w:rPr>
+              <w:t>- Confirmar a edião no modal.</w:t>
+            </w:r>
+          </w:p>
+        </w:tc>
+        <w:tc>
+          <w:tcPr>
+            <w:tcW w:w="3833" w:type="dxa"/>
+          </w:tcPr>
+          <w:p>
+            <w:pPr>
+              <w:spacing w:after="0" w:line="240" w:lineRule="auto"/>
+              <w:jc w:val="left"/>
+              <w:rPr>
+                <w:lang w:val="pt-BR"/>
+              </w:rPr>
+            </w:pPr>
+            <w:r>
+              <w:rPr>
+                <w:lang w:val="pt-BR"/>
+              </w:rPr>
+              <w:t xml:space="preserve">O sistema deve alertar o usuário com a mensagem: </w:t>
+            </w:r>
+            <w:r>
+              <w:rPr>
+                <w:rFonts w:hint="default"/>
+                <w:lang w:val="pt-BR"/>
+              </w:rPr>
+              <w:t>“</w:t>
+            </w:r>
+            <w:r>
+              <w:rPr>
+                <w:rFonts w:hint="default" w:ascii="Arial" w:hAnsi="Arial" w:eastAsia="SimSun" w:cs="Arial"/>
+                <w:i/>
+                <w:iCs/>
+                <w:sz w:val="24"/>
+                <w:szCs w:val="24"/>
+              </w:rPr>
+              <w:t>Senha incorreta</w:t>
+            </w:r>
+            <w:r>
+              <w:rPr>
+                <w:rFonts w:hint="default"/>
+                <w:lang w:val="pt-BR"/>
+              </w:rPr>
+              <w:t>”.</w:t>
+            </w:r>
+          </w:p>
+        </w:tc>
+        <w:tc>
+          <w:tcPr>
+            <w:tcW w:w="1987" w:type="dxa"/>
+          </w:tcPr>
+          <w:p>
+            <w:pPr>
+              <w:spacing w:after="0" w:line="240" w:lineRule="auto"/>
+              <w:jc w:val="left"/>
+              <w:rPr>
+                <w:color w:val="FF0000"/>
+                <w:highlight w:val="yellow"/>
+              </w:rPr>
+            </w:pPr>
+          </w:p>
+        </w:tc>
+      </w:tr>
+      <w:tr>
+        <w:tblPrEx>
+          <w:tblBorders>
+            <w:top w:val="single" w:color="auto" w:sz="4" w:space="0"/>
+            <w:left w:val="single" w:color="auto" w:sz="4" w:space="0"/>
+            <w:bottom w:val="single" w:color="auto" w:sz="4" w:space="0"/>
+            <w:right w:val="single" w:color="auto" w:sz="4" w:space="0"/>
+            <w:insideH w:val="single" w:color="auto" w:sz="4" w:space="0"/>
+            <w:insideV w:val="single" w:color="auto" w:sz="4" w:space="0"/>
+          </w:tblBorders>
+          <w:tblLayout w:type="fixed"/>
+          <w:tblCellMar>
+            <w:top w:w="0" w:type="dxa"/>
+            <w:left w:w="108" w:type="dxa"/>
+            <w:bottom w:w="0" w:type="dxa"/>
+            <w:right w:w="108" w:type="dxa"/>
+          </w:tblCellMar>
+        </w:tblPrEx>
+        <w:tc>
+          <w:tcPr>
+            <w:tcW w:w="627" w:type="dxa"/>
+          </w:tcPr>
+          <w:p>
+            <w:pPr>
+              <w:spacing w:after="0" w:line="240" w:lineRule="auto"/>
+              <w:jc w:val="center"/>
+              <w:rPr>
+                <w:b/>
+                <w:lang w:val="pt-BR"/>
+              </w:rPr>
+            </w:pPr>
+            <w:r>
+              <w:rPr>
+                <w:b/>
+                <w:lang w:val="pt-BR"/>
+              </w:rPr>
+              <w:t>5</w:t>
+            </w:r>
+          </w:p>
+        </w:tc>
+        <w:tc>
+          <w:tcPr>
+            <w:tcW w:w="3769" w:type="dxa"/>
+          </w:tcPr>
+          <w:p>
+            <w:pPr>
+              <w:pStyle w:val="6"/>
+              <w:numPr>
+                <w:ilvl w:val="0"/>
+                <w:numId w:val="5"/>
+              </w:numPr>
+              <w:tabs>
+                <w:tab w:val="left" w:pos="425"/>
+              </w:tabs>
+              <w:spacing w:after="0" w:line="240" w:lineRule="auto"/>
+              <w:ind w:left="425" w:leftChars="0" w:hanging="425" w:firstLineChars="0"/>
+              <w:jc w:val="left"/>
+              <w:rPr>
+                <w:b/>
+              </w:rPr>
+            </w:pPr>
+            <w:r>
+              <w:rPr>
+                <w:b/>
+                <w:lang w:val="pt-BR"/>
+              </w:rPr>
+              <w:t>Usuário empreendedior logado no sistema;</w:t>
+            </w:r>
+          </w:p>
+          <w:p>
+            <w:pPr>
+              <w:pStyle w:val="6"/>
+              <w:numPr>
+                <w:ilvl w:val="0"/>
+                <w:numId w:val="5"/>
+              </w:numPr>
+              <w:tabs>
+                <w:tab w:val="left" w:pos="425"/>
+              </w:tabs>
+              <w:spacing w:after="0" w:line="240" w:lineRule="auto"/>
+              <w:ind w:left="425" w:leftChars="0" w:hanging="425" w:firstLineChars="0"/>
+              <w:jc w:val="left"/>
+              <w:rPr>
+                <w:b/>
+                <w:lang w:val="pt-BR"/>
+              </w:rPr>
+            </w:pPr>
+            <w:r>
+              <w:rPr>
+                <w:b/>
+                <w:lang w:val="pt-BR"/>
+              </w:rPr>
+              <w:t xml:space="preserve">Usuário empreendedor </w:t>
+            </w:r>
+            <w:r>
+              <w:rPr>
+                <w:b/>
+                <w:color w:val="auto"/>
+                <w:highlight w:val="none"/>
+                <w:u w:val="single"/>
+                <w:lang w:val="pt-BR"/>
+              </w:rPr>
+              <w:t xml:space="preserve">sem </w:t>
+            </w:r>
+            <w:r>
+              <w:rPr>
+                <w:b/>
+                <w:lang w:val="pt-BR"/>
+              </w:rPr>
+              <w:t>planos de negocio cadastrados no sistema;</w:t>
+            </w:r>
+          </w:p>
+        </w:tc>
+        <w:tc>
+          <w:tcPr>
+            <w:tcW w:w="4004" w:type="dxa"/>
+          </w:tcPr>
+          <w:p>
+            <w:pPr>
+              <w:spacing w:after="0" w:line="240" w:lineRule="auto"/>
+              <w:jc w:val="left"/>
+              <w:rPr>
+                <w:b/>
+                <w:lang w:val="pt-BR"/>
+              </w:rPr>
+            </w:pPr>
+            <w:r>
+              <w:rPr>
+                <w:b/>
+                <w:lang w:val="pt-BR"/>
+              </w:rPr>
+              <w:t>Na edição dos dados do perfil, modificar:</w:t>
+            </w:r>
+          </w:p>
+          <w:p>
+            <w:pPr>
+              <w:spacing w:after="0" w:line="240" w:lineRule="auto"/>
+              <w:jc w:val="left"/>
+              <w:rPr>
+                <w:b/>
+                <w:lang w:val="pt-BR"/>
+              </w:rPr>
+            </w:pPr>
+            <w:r>
+              <w:rPr>
+                <w:b/>
+                <w:lang w:val="pt-BR"/>
+              </w:rPr>
+              <w:t>- Nome: deixando o campo vazio;</w:t>
+            </w:r>
+          </w:p>
+          <w:p>
+            <w:pPr>
+              <w:spacing w:after="0" w:line="240" w:lineRule="auto"/>
+              <w:jc w:val="left"/>
+              <w:rPr>
+                <w:b/>
+                <w:lang w:val="pt-BR"/>
+              </w:rPr>
+            </w:pPr>
+            <w:r>
+              <w:rPr>
+                <w:b/>
+                <w:lang w:val="pt-BR"/>
+              </w:rPr>
+              <w:t xml:space="preserve">- Informar </w:t>
+            </w:r>
+            <w:r>
+              <w:rPr>
+                <w:rFonts w:hint="default"/>
+                <w:b/>
+                <w:lang w:val="pt-BR"/>
+              </w:rPr>
+              <w:t>“S</w:t>
+            </w:r>
+            <w:r>
+              <w:rPr>
+                <w:b/>
+                <w:lang w:val="pt-BR"/>
+              </w:rPr>
+              <w:t>enha Atual</w:t>
+            </w:r>
+            <w:r>
+              <w:rPr>
+                <w:rFonts w:hint="default"/>
+                <w:b/>
+                <w:lang w:val="pt-BR"/>
+              </w:rPr>
+              <w:t>”</w:t>
+            </w:r>
+            <w:r>
+              <w:rPr>
+                <w:b/>
+                <w:lang w:val="pt-BR"/>
+              </w:rPr>
+              <w:t>;</w:t>
+            </w:r>
+          </w:p>
+          <w:p>
+            <w:pPr>
+              <w:spacing w:after="0" w:line="240" w:lineRule="auto"/>
+              <w:jc w:val="left"/>
+              <w:rPr>
+                <w:rFonts w:hint="default"/>
+                <w:b/>
+                <w:lang w:val="pt-BR"/>
+              </w:rPr>
+            </w:pPr>
+            <w:r>
+              <w:rPr>
+                <w:b/>
+                <w:lang w:val="pt-BR"/>
+              </w:rPr>
+              <w:t xml:space="preserve">- Clicare no botão </w:t>
+            </w:r>
+            <w:r>
+              <w:rPr>
+                <w:rFonts w:hint="default"/>
+                <w:b/>
+                <w:lang w:val="pt-BR"/>
+              </w:rPr>
+              <w:t>“Finalizar Edição”;</w:t>
+            </w:r>
+          </w:p>
+          <w:p>
+            <w:pPr>
+              <w:spacing w:after="0" w:line="240" w:lineRule="auto"/>
+              <w:jc w:val="left"/>
+              <w:rPr>
+                <w:b/>
+                <w:lang w:val="pt-BR"/>
+              </w:rPr>
+            </w:pPr>
+            <w:r>
+              <w:rPr>
+                <w:rFonts w:hint="default"/>
+                <w:b/>
+                <w:lang w:val="pt-BR"/>
+              </w:rPr>
+              <w:t>- Confirmar a edião no modal.</w:t>
+            </w:r>
+          </w:p>
+        </w:tc>
+        <w:tc>
+          <w:tcPr>
+            <w:tcW w:w="3833" w:type="dxa"/>
+          </w:tcPr>
+          <w:p>
+            <w:pPr>
+              <w:spacing w:after="0" w:line="240" w:lineRule="auto"/>
+              <w:jc w:val="left"/>
+              <w:rPr>
+                <w:lang w:val="pt-BR"/>
+              </w:rPr>
+            </w:pPr>
+            <w:r>
+              <w:rPr>
+                <w:lang w:val="pt-BR"/>
+              </w:rPr>
+              <w:t xml:space="preserve">O sistema deve alertar o usuário com a mensagem: </w:t>
+            </w:r>
+            <w:r>
+              <w:rPr>
+                <w:rFonts w:hint="default"/>
+                <w:lang w:val="pt-BR"/>
+              </w:rPr>
+              <w:t>“</w:t>
+            </w:r>
+            <w:r>
+              <w:rPr>
+                <w:rFonts w:hint="default" w:ascii="Arial" w:hAnsi="Arial" w:eastAsia="MingLiU" w:cs="Arial"/>
+                <w:i/>
+                <w:iCs/>
+                <w:lang w:val="pt-BR"/>
+              </w:rPr>
+              <w:t>Insira o seu nome antes de enviar</w:t>
+            </w:r>
+            <w:r>
+              <w:rPr>
+                <w:rFonts w:hint="default"/>
+                <w:lang w:val="pt-BR"/>
+              </w:rPr>
+              <w:t>”.</w:t>
+            </w:r>
+            <w:bookmarkStart w:id="0" w:name="_GoBack"/>
+            <w:bookmarkEnd w:id="0"/>
+          </w:p>
+        </w:tc>
+        <w:tc>
+          <w:tcPr>
+            <w:tcW w:w="1987" w:type="dxa"/>
+          </w:tcPr>
+          <w:p>
+            <w:pPr>
+              <w:spacing w:after="0" w:line="240" w:lineRule="auto"/>
+              <w:jc w:val="left"/>
+              <w:rPr>
+                <w:color w:val="FF0000"/>
+                <w:highlight w:val="yellow"/>
+              </w:rPr>
+            </w:pPr>
+          </w:p>
+        </w:tc>
+      </w:tr>
+      <w:tr>
+        <w:tblPrEx>
+          <w:tblBorders>
+            <w:top w:val="single" w:color="auto" w:sz="4" w:space="0"/>
+            <w:left w:val="single" w:color="auto" w:sz="4" w:space="0"/>
+            <w:bottom w:val="single" w:color="auto" w:sz="4" w:space="0"/>
+            <w:right w:val="single" w:color="auto" w:sz="4" w:space="0"/>
+            <w:insideH w:val="single" w:color="auto" w:sz="4" w:space="0"/>
+            <w:insideV w:val="single" w:color="auto" w:sz="4" w:space="0"/>
+          </w:tblBorders>
+          <w:tblLayout w:type="fixed"/>
+          <w:tblCellMar>
+            <w:top w:w="0" w:type="dxa"/>
+            <w:left w:w="108" w:type="dxa"/>
+            <w:bottom w:w="0" w:type="dxa"/>
+            <w:right w:w="108" w:type="dxa"/>
+          </w:tblCellMar>
+        </w:tblPrEx>
+        <w:tc>
+          <w:tcPr>
+            <w:tcW w:w="627" w:type="dxa"/>
+          </w:tcPr>
+          <w:p>
+            <w:pPr>
+              <w:spacing w:after="0" w:line="240" w:lineRule="auto"/>
+              <w:jc w:val="center"/>
+              <w:rPr>
+                <w:b/>
+                <w:lang w:val="pt-BR"/>
+              </w:rPr>
+            </w:pPr>
+          </w:p>
+        </w:tc>
+        <w:tc>
+          <w:tcPr>
+            <w:tcW w:w="3769" w:type="dxa"/>
+          </w:tcPr>
+          <w:p>
+            <w:pPr>
+              <w:pStyle w:val="6"/>
+              <w:numPr>
+                <w:numId w:val="0"/>
+              </w:numPr>
+              <w:spacing w:after="0" w:line="240" w:lineRule="auto"/>
+              <w:ind w:leftChars="0"/>
+              <w:jc w:val="left"/>
+              <w:rPr>
+                <w:b/>
+                <w:lang w:val="pt-BR"/>
+              </w:rPr>
+            </w:pPr>
+          </w:p>
+        </w:tc>
+        <w:tc>
+          <w:tcPr>
+            <w:tcW w:w="4004" w:type="dxa"/>
+          </w:tcPr>
+          <w:p>
+            <w:pPr>
+              <w:spacing w:after="0" w:line="240" w:lineRule="auto"/>
+              <w:jc w:val="left"/>
+              <w:rPr>
+                <w:b/>
+                <w:lang w:val="pt-BR"/>
+              </w:rPr>
+            </w:pPr>
+          </w:p>
+        </w:tc>
+        <w:tc>
+          <w:tcPr>
+            <w:tcW w:w="3833" w:type="dxa"/>
+          </w:tcPr>
+          <w:p>
+            <w:pPr>
+              <w:spacing w:after="0" w:line="240" w:lineRule="auto"/>
+              <w:jc w:val="left"/>
+              <w:rPr>
+                <w:lang w:val="pt-BR"/>
+              </w:rPr>
+            </w:pPr>
+          </w:p>
+        </w:tc>
+        <w:tc>
+          <w:tcPr>
+            <w:tcW w:w="1987" w:type="dxa"/>
+          </w:tcPr>
+          <w:p>
+            <w:pPr>
+              <w:spacing w:after="0" w:line="240" w:lineRule="auto"/>
+              <w:jc w:val="left"/>
+              <w:rPr>
+                <w:color w:val="FF0000"/>
+                <w:highlight w:val="yellow"/>
+              </w:rPr>
+            </w:pPr>
+          </w:p>
+        </w:tc>
+      </w:tr>
+      <w:tr>
+        <w:tblPrEx>
+          <w:tblBorders>
+            <w:top w:val="single" w:color="auto" w:sz="4" w:space="0"/>
+            <w:left w:val="single" w:color="auto" w:sz="4" w:space="0"/>
+            <w:bottom w:val="single" w:color="auto" w:sz="4" w:space="0"/>
+            <w:right w:val="single" w:color="auto" w:sz="4" w:space="0"/>
+            <w:insideH w:val="single" w:color="auto" w:sz="4" w:space="0"/>
+            <w:insideV w:val="single" w:color="auto" w:sz="4" w:space="0"/>
+          </w:tblBorders>
+          <w:tblLayout w:type="fixed"/>
+          <w:tblCellMar>
+            <w:top w:w="0" w:type="dxa"/>
+            <w:left w:w="108" w:type="dxa"/>
+            <w:bottom w:w="0" w:type="dxa"/>
+            <w:right w:w="108" w:type="dxa"/>
+          </w:tblCellMar>
+        </w:tblPrEx>
+        <w:tc>
+          <w:tcPr>
+            <w:tcW w:w="627" w:type="dxa"/>
+          </w:tcPr>
+          <w:p>
+            <w:pPr>
+              <w:spacing w:after="0" w:line="240" w:lineRule="auto"/>
+              <w:jc w:val="center"/>
+              <w:rPr>
+                <w:b/>
+                <w:lang w:val="pt-BR"/>
+              </w:rPr>
+            </w:pPr>
+          </w:p>
+        </w:tc>
+        <w:tc>
+          <w:tcPr>
+            <w:tcW w:w="3769" w:type="dxa"/>
+          </w:tcPr>
+          <w:p>
+            <w:pPr>
+              <w:pStyle w:val="6"/>
+              <w:numPr>
+                <w:numId w:val="0"/>
+              </w:numPr>
+              <w:spacing w:after="0" w:line="240" w:lineRule="auto"/>
+              <w:ind w:leftChars="0"/>
+              <w:jc w:val="left"/>
+              <w:rPr>
+                <w:b/>
+                <w:lang w:val="pt-BR"/>
+              </w:rPr>
+            </w:pPr>
+          </w:p>
+        </w:tc>
+        <w:tc>
+          <w:tcPr>
+            <w:tcW w:w="4004" w:type="dxa"/>
+          </w:tcPr>
+          <w:p>
+            <w:pPr>
+              <w:spacing w:after="0" w:line="240" w:lineRule="auto"/>
+              <w:jc w:val="left"/>
+              <w:rPr>
+                <w:b/>
+                <w:lang w:val="pt-BR"/>
+              </w:rPr>
+            </w:pPr>
+          </w:p>
+        </w:tc>
+        <w:tc>
+          <w:tcPr>
+            <w:tcW w:w="3833" w:type="dxa"/>
+          </w:tcPr>
+          <w:p>
+            <w:pPr>
+              <w:spacing w:after="0" w:line="240" w:lineRule="auto"/>
+              <w:jc w:val="left"/>
+              <w:rPr>
+                <w:lang w:val="pt-BR"/>
+              </w:rPr>
+            </w:pPr>
+          </w:p>
+        </w:tc>
+        <w:tc>
+          <w:tcPr>
+            <w:tcW w:w="1987" w:type="dxa"/>
+          </w:tcPr>
+          <w:p>
+            <w:pPr>
+              <w:spacing w:after="0" w:line="240" w:lineRule="auto"/>
+              <w:jc w:val="left"/>
+              <w:rPr>
+                <w:color w:val="FF0000"/>
+                <w:highlight w:val="yellow"/>
+              </w:rPr>
+            </w:pPr>
+          </w:p>
+        </w:tc>
+      </w:tr>
+      <w:tr>
+        <w:tblPrEx>
+          <w:tblBorders>
+            <w:top w:val="single" w:color="auto" w:sz="4" w:space="0"/>
+            <w:left w:val="single" w:color="auto" w:sz="4" w:space="0"/>
+            <w:bottom w:val="single" w:color="auto" w:sz="4" w:space="0"/>
+            <w:right w:val="single" w:color="auto" w:sz="4" w:space="0"/>
+            <w:insideH w:val="single" w:color="auto" w:sz="4" w:space="0"/>
+            <w:insideV w:val="single" w:color="auto" w:sz="4" w:space="0"/>
+          </w:tblBorders>
+          <w:tblLayout w:type="fixed"/>
+          <w:tblCellMar>
+            <w:top w:w="0" w:type="dxa"/>
+            <w:left w:w="108" w:type="dxa"/>
+            <w:bottom w:w="0" w:type="dxa"/>
+            <w:right w:w="108" w:type="dxa"/>
+          </w:tblCellMar>
+        </w:tblPrEx>
+        <w:tc>
+          <w:tcPr>
+            <w:tcW w:w="627" w:type="dxa"/>
+          </w:tcPr>
+          <w:p>
+            <w:pPr>
+              <w:spacing w:after="0" w:line="240" w:lineRule="auto"/>
+              <w:jc w:val="center"/>
+              <w:rPr>
+                <w:b/>
+                <w:lang w:val="pt-BR"/>
+              </w:rPr>
+            </w:pPr>
+          </w:p>
+        </w:tc>
+        <w:tc>
+          <w:tcPr>
+            <w:tcW w:w="3769" w:type="dxa"/>
+          </w:tcPr>
+          <w:p>
+            <w:pPr>
+              <w:pStyle w:val="6"/>
+              <w:numPr>
+                <w:numId w:val="0"/>
+              </w:numPr>
+              <w:spacing w:after="0" w:line="240" w:lineRule="auto"/>
+              <w:ind w:leftChars="0"/>
+              <w:jc w:val="left"/>
+              <w:rPr>
+                <w:b/>
+                <w:lang w:val="pt-BR"/>
+              </w:rPr>
+            </w:pPr>
+          </w:p>
+        </w:tc>
+        <w:tc>
+          <w:tcPr>
+            <w:tcW w:w="4004" w:type="dxa"/>
+          </w:tcPr>
+          <w:p>
+            <w:pPr>
+              <w:spacing w:after="0" w:line="240" w:lineRule="auto"/>
+              <w:jc w:val="left"/>
+              <w:rPr>
+                <w:b/>
+                <w:lang w:val="pt-BR"/>
+              </w:rPr>
+            </w:pPr>
+          </w:p>
+        </w:tc>
+        <w:tc>
+          <w:tcPr>
+            <w:tcW w:w="3833" w:type="dxa"/>
+          </w:tcPr>
+          <w:p>
+            <w:pPr>
+              <w:spacing w:after="0" w:line="240" w:lineRule="auto"/>
+              <w:jc w:val="left"/>
+              <w:rPr>
+                <w:lang w:val="pt-BR"/>
+              </w:rPr>
+            </w:pPr>
+          </w:p>
+        </w:tc>
+        <w:tc>
+          <w:tcPr>
+            <w:tcW w:w="1987" w:type="dxa"/>
+          </w:tcPr>
+          <w:p>
+            <w:pPr>
+              <w:spacing w:after="0" w:line="240" w:lineRule="auto"/>
+              <w:jc w:val="left"/>
+              <w:rPr>
+                <w:color w:val="FF0000"/>
+                <w:highlight w:val="yellow"/>
+              </w:rPr>
+            </w:pPr>
+          </w:p>
+        </w:tc>
+      </w:tr>
+      <w:tr>
+        <w:tblPrEx>
+          <w:tblBorders>
+            <w:top w:val="single" w:color="auto" w:sz="4" w:space="0"/>
+            <w:left w:val="single" w:color="auto" w:sz="4" w:space="0"/>
+            <w:bottom w:val="single" w:color="auto" w:sz="4" w:space="0"/>
+            <w:right w:val="single" w:color="auto" w:sz="4" w:space="0"/>
+            <w:insideH w:val="single" w:color="auto" w:sz="4" w:space="0"/>
+            <w:insideV w:val="single" w:color="auto" w:sz="4" w:space="0"/>
+          </w:tblBorders>
+          <w:tblLayout w:type="fixed"/>
+          <w:tblCellMar>
+            <w:top w:w="0" w:type="dxa"/>
+            <w:left w:w="108" w:type="dxa"/>
+            <w:bottom w:w="0" w:type="dxa"/>
+            <w:right w:w="108" w:type="dxa"/>
+          </w:tblCellMar>
+        </w:tblPrEx>
+        <w:tc>
+          <w:tcPr>
+            <w:tcW w:w="627" w:type="dxa"/>
+          </w:tcPr>
+          <w:p>
+            <w:pPr>
+              <w:spacing w:after="0" w:line="240" w:lineRule="auto"/>
+              <w:jc w:val="center"/>
+              <w:rPr>
+                <w:b/>
+                <w:lang w:val="pt-BR"/>
+              </w:rPr>
+            </w:pPr>
+          </w:p>
+        </w:tc>
+        <w:tc>
+          <w:tcPr>
+            <w:tcW w:w="3769" w:type="dxa"/>
+          </w:tcPr>
+          <w:p>
+            <w:pPr>
+              <w:pStyle w:val="6"/>
+              <w:numPr>
+                <w:numId w:val="0"/>
+              </w:numPr>
+              <w:spacing w:after="0" w:line="240" w:lineRule="auto"/>
+              <w:ind w:leftChars="0"/>
+              <w:jc w:val="left"/>
+              <w:rPr>
+                <w:b/>
+                <w:lang w:val="pt-BR"/>
+              </w:rPr>
+            </w:pPr>
+          </w:p>
+        </w:tc>
+        <w:tc>
+          <w:tcPr>
+            <w:tcW w:w="4004" w:type="dxa"/>
+          </w:tcPr>
+          <w:p>
+            <w:pPr>
+              <w:spacing w:after="0" w:line="240" w:lineRule="auto"/>
+              <w:jc w:val="left"/>
+              <w:rPr>
+                <w:b/>
+                <w:lang w:val="pt-BR"/>
+              </w:rPr>
+            </w:pPr>
+          </w:p>
+        </w:tc>
+        <w:tc>
+          <w:tcPr>
+            <w:tcW w:w="3833" w:type="dxa"/>
+          </w:tcPr>
+          <w:p>
+            <w:pPr>
+              <w:spacing w:after="0" w:line="240" w:lineRule="auto"/>
+              <w:jc w:val="left"/>
+              <w:rPr>
+                <w:lang w:val="pt-BR"/>
+              </w:rPr>
+            </w:pPr>
+          </w:p>
+        </w:tc>
+        <w:tc>
+          <w:tcPr>
+            <w:tcW w:w="1987" w:type="dxa"/>
+          </w:tcPr>
+          <w:p>
+            <w:pPr>
+              <w:spacing w:after="0" w:line="240" w:lineRule="auto"/>
+              <w:jc w:val="left"/>
+              <w:rPr>
+                <w:color w:val="FF0000"/>
+                <w:highlight w:val="yellow"/>
+              </w:rPr>
+            </w:pPr>
+          </w:p>
+        </w:tc>
+      </w:tr>
+      <w:tr>
+        <w:tblPrEx>
+          <w:tblBorders>
+            <w:top w:val="single" w:color="auto" w:sz="4" w:space="0"/>
+            <w:left w:val="single" w:color="auto" w:sz="4" w:space="0"/>
+            <w:bottom w:val="single" w:color="auto" w:sz="4" w:space="0"/>
+            <w:right w:val="single" w:color="auto" w:sz="4" w:space="0"/>
+            <w:insideH w:val="single" w:color="auto" w:sz="4" w:space="0"/>
+            <w:insideV w:val="single" w:color="auto" w:sz="4" w:space="0"/>
+          </w:tblBorders>
+          <w:tblLayout w:type="fixed"/>
+          <w:tblCellMar>
+            <w:top w:w="0" w:type="dxa"/>
+            <w:left w:w="108" w:type="dxa"/>
+            <w:bottom w:w="0" w:type="dxa"/>
+            <w:right w:w="108" w:type="dxa"/>
+          </w:tblCellMar>
+        </w:tblPrEx>
+        <w:tc>
+          <w:tcPr>
+            <w:tcW w:w="627" w:type="dxa"/>
+          </w:tcPr>
+          <w:p>
+            <w:pPr>
+              <w:spacing w:after="0" w:line="240" w:lineRule="auto"/>
+              <w:jc w:val="center"/>
+              <w:rPr>
+                <w:b/>
+                <w:lang w:val="pt-BR"/>
+              </w:rPr>
+            </w:pPr>
+            <w:r>
+              <w:rPr>
+                <w:b/>
+                <w:lang w:val="pt-BR"/>
+              </w:rPr>
+              <w:t>--</w:t>
+            </w:r>
+          </w:p>
+        </w:tc>
+        <w:tc>
+          <w:tcPr>
+            <w:tcW w:w="3769" w:type="dxa"/>
+          </w:tcPr>
+          <w:p>
+            <w:pPr>
+              <w:pStyle w:val="6"/>
+              <w:numPr>
+                <w:ilvl w:val="0"/>
+                <w:numId w:val="6"/>
+              </w:numPr>
+              <w:tabs>
+                <w:tab w:val="left" w:pos="425"/>
+              </w:tabs>
+              <w:spacing w:after="0" w:line="240" w:lineRule="auto"/>
+              <w:ind w:left="425" w:leftChars="0" w:hanging="425" w:firstLineChars="0"/>
+              <w:jc w:val="left"/>
+              <w:rPr>
+                <w:b/>
+              </w:rPr>
+            </w:pPr>
+            <w:r>
+              <w:rPr>
+                <w:b/>
+                <w:lang w:val="pt-BR"/>
+              </w:rPr>
+              <w:t>Usuário empreendedior logado no sistema;</w:t>
+            </w:r>
+          </w:p>
+          <w:p>
+            <w:pPr>
+              <w:pStyle w:val="6"/>
+              <w:numPr>
+                <w:ilvl w:val="0"/>
+                <w:numId w:val="6"/>
+              </w:numPr>
+              <w:tabs>
+                <w:tab w:val="left" w:pos="425"/>
+              </w:tabs>
+              <w:spacing w:after="0" w:line="240" w:lineRule="auto"/>
+              <w:ind w:left="425" w:leftChars="0" w:hanging="425" w:firstLineChars="0"/>
+              <w:jc w:val="left"/>
+              <w:rPr>
+                <w:b/>
+              </w:rPr>
+            </w:pPr>
+            <w:r>
+              <w:rPr>
+                <w:b/>
+                <w:lang w:val="pt-BR"/>
+              </w:rPr>
+              <w:t xml:space="preserve">Usuário empreendedor </w:t>
+            </w:r>
+            <w:r>
+              <w:rPr>
+                <w:b/>
+                <w:color w:val="auto"/>
+                <w:highlight w:val="none"/>
+                <w:u w:val="single"/>
+                <w:lang w:val="pt-BR"/>
+              </w:rPr>
+              <w:t xml:space="preserve">com </w:t>
+            </w:r>
+            <w:r>
+              <w:rPr>
+                <w:b/>
+                <w:lang w:val="pt-BR"/>
+              </w:rPr>
+              <w:t>planos de negocio cadastrados no sistema;</w:t>
+            </w:r>
+          </w:p>
+        </w:tc>
+        <w:tc>
+          <w:tcPr>
+            <w:tcW w:w="4004" w:type="dxa"/>
+          </w:tcPr>
+          <w:p>
+            <w:pPr>
+              <w:spacing w:after="0" w:line="240" w:lineRule="auto"/>
+              <w:jc w:val="left"/>
+            </w:pPr>
+            <w:r>
+              <w:rPr>
+                <w:b/>
+                <w:lang w:val="pt-BR"/>
+              </w:rPr>
+              <w:t xml:space="preserve">Clicar no menu superior, em </w:t>
+            </w:r>
+            <w:r>
+              <w:rPr>
+                <w:rFonts w:hint="default"/>
+                <w:b/>
+                <w:lang w:val="pt-BR"/>
+              </w:rPr>
+              <w:t>“Perfil”.</w:t>
+            </w:r>
+          </w:p>
+        </w:tc>
+        <w:tc>
+          <w:tcPr>
+            <w:tcW w:w="3833" w:type="dxa"/>
+          </w:tcPr>
+          <w:p>
+            <w:pPr>
+              <w:spacing w:after="0" w:line="240" w:lineRule="auto"/>
+              <w:jc w:val="left"/>
+            </w:pPr>
+            <w:r>
+              <w:rPr>
+                <w:lang w:val="pt-BR"/>
+              </w:rPr>
+              <w:t xml:space="preserve">O sistema deve redirecionar o usuário para a página de </w:t>
+            </w:r>
+            <w:r>
+              <w:rPr>
+                <w:rFonts w:hint="default"/>
+                <w:lang w:val="pt-BR"/>
+              </w:rPr>
+              <w:t>“Editar dados do Empreendedor”</w:t>
+            </w:r>
+          </w:p>
+        </w:tc>
+        <w:tc>
+          <w:tcPr>
+            <w:tcW w:w="1987" w:type="dxa"/>
+          </w:tcPr>
+          <w:p>
+            <w:pPr>
+              <w:spacing w:after="0" w:line="240" w:lineRule="auto"/>
+              <w:jc w:val="left"/>
               <w:rPr>
                 <w:color w:val="FF0000"/>
                 <w:highlight w:val="yellow"/>
@@ -523,17 +2131,80 @@
 
 <file path=word/numbering.xml><?xml version="1.0" encoding="utf-8"?>
 <w:numbering xmlns:wpc="http://schemas.microsoft.com/office/word/2010/wordprocessingCanvas" xmlns:mc="http://schemas.openxmlformats.org/markup-compatibility/2006" xmlns:o="urn:schemas-microsoft-com:office:office" xmlns:r="http://schemas.openxmlformats.org/officeDocument/2006/relationships" xmlns:m="http://schemas.openxmlformats.org/officeDocument/2006/math" xmlns:v="urn:schemas-microsoft-com:vml" xmlns:wp14="http://schemas.microsoft.com/office/word/2010/wordprocessingDrawing" xmlns:wp="http://schemas.openxmlformats.org/drawingml/2006/wordprocessingDrawing" xmlns:w10="urn:schemas-microsoft-com:office:word" xmlns:w="http://schemas.openxmlformats.org/wordprocessingml/2006/main" xmlns:w14="http://schemas.microsoft.com/office/word/2010/wordml" xmlns:wpg="http://schemas.microsoft.com/office/word/2010/wordprocessingGroup" xmlns:wpi="http://schemas.microsoft.com/office/word/2010/wordprocessingInk" xmlns:wne="http://schemas.microsoft.com/office/word/2006/wordml" xmlns:wps="http://schemas.microsoft.com/office/word/2010/wordprocessingShape" mc:Ignorable="w14 wp14">
-  <w:abstractNum w:abstractNumId="2025352301">
-    <w:nsid w:val="78B86C6D"/>
-    <w:multiLevelType w:val="multilevel"/>
-    <w:tmpl w:val="78B86C6D"/>
+  <w:abstractNum w:abstractNumId="1465937833">
+    <w:nsid w:val="57606FA9"/>
+    <w:multiLevelType w:val="singleLevel"/>
+    <w:tmpl w:val="57606FA9"/>
     <w:lvl w:ilvl="0" w:tentative="1">
       <w:start w:val="1"/>
       <w:numFmt w:val="decimal"/>
-      <w:lvlText w:val="%1)"/>
+      <w:lvlText w:val="%1."/>
       <w:lvlJc w:val="left"/>
       <w:pPr>
-        <w:ind w:left="720" w:hanging="360"/>
+        <w:tabs>
+          <w:tab w:val="left" w:pos="425"/>
+        </w:tabs>
+        <w:ind w:left="425" w:leftChars="0" w:hanging="425" w:firstLineChars="0"/>
+      </w:pPr>
+      <w:rPr>
+        <w:rFonts w:hint="default"/>
+      </w:rPr>
+    </w:lvl>
+  </w:abstractNum>
+  <w:abstractNum w:abstractNumId="1465934867">
+    <w:nsid w:val="57606413"/>
+    <w:multiLevelType w:val="singleLevel"/>
+    <w:tmpl w:val="57606413"/>
+    <w:lvl w:ilvl="0" w:tentative="1">
+      <w:start w:val="1"/>
+      <w:numFmt w:val="decimal"/>
+      <w:lvlText w:val="%1."/>
+      <w:lvlJc w:val="left"/>
+      <w:pPr>
+        <w:tabs>
+          <w:tab w:val="left" w:pos="425"/>
+        </w:tabs>
+        <w:ind w:left="425" w:leftChars="0" w:hanging="425" w:firstLineChars="0"/>
+      </w:pPr>
+      <w:rPr>
+        <w:rFonts w:hint="default"/>
+      </w:rPr>
+    </w:lvl>
+  </w:abstractNum>
+  <w:abstractNum w:abstractNumId="1465934660">
+    <w:nsid w:val="57606344"/>
+    <w:multiLevelType w:val="singleLevel"/>
+    <w:tmpl w:val="57606344"/>
+    <w:lvl w:ilvl="0" w:tentative="1">
+      <w:start w:val="1"/>
+      <w:numFmt w:val="decimal"/>
+      <w:lvlText w:val="%1."/>
+      <w:lvlJc w:val="left"/>
+      <w:pPr>
+        <w:tabs>
+          <w:tab w:val="left" w:pos="425"/>
+        </w:tabs>
+        <w:ind w:left="425" w:leftChars="0" w:hanging="425" w:firstLineChars="0"/>
+      </w:pPr>
+      <w:rPr>
+        <w:rFonts w:hint="default"/>
+      </w:rPr>
+    </w:lvl>
+  </w:abstractNum>
+  <w:abstractNum w:abstractNumId="1465934677">
+    <w:nsid w:val="57606355"/>
+    <w:multiLevelType w:val="multilevel"/>
+    <w:tmpl w:val="57606355"/>
+    <w:lvl w:ilvl="0" w:tentative="1">
+      <w:start w:val="1"/>
+      <w:numFmt w:val="decimal"/>
+      <w:lvlText w:val="%1."/>
+      <w:lvlJc w:val="left"/>
+      <w:pPr>
+        <w:tabs>
+          <w:tab w:val="left" w:pos="425"/>
+        </w:tabs>
+        <w:ind w:left="425" w:leftChars="0" w:hanging="425" w:firstLineChars="0"/>
       </w:pPr>
       <w:rPr>
         <w:rFonts w:hint="default"/>
@@ -542,20 +2213,32 @@
     <w:lvl w:ilvl="1" w:tentative="1">
       <w:start w:val="1"/>
       <w:numFmt w:val="lowerLetter"/>
-      <w:lvlText w:val="%2."/>
+      <w:lvlText w:val="%2)"/>
       <w:lvlJc w:val="left"/>
       <w:pPr>
-        <w:ind w:left="1440" w:hanging="360"/>
+        <w:tabs>
+          <w:tab w:val="left" w:pos="840"/>
+        </w:tabs>
+        <w:ind w:left="840" w:leftChars="0" w:hanging="420" w:firstLineChars="0"/>
       </w:pPr>
+      <w:rPr>
+        <w:rFonts w:hint="default"/>
+      </w:rPr>
     </w:lvl>
     <w:lvl w:ilvl="2" w:tentative="1">
       <w:start w:val="1"/>
       <w:numFmt w:val="lowerRoman"/>
       <w:lvlText w:val="%3."/>
-      <w:lvlJc w:val="right"/>
+      <w:lvlJc w:val="left"/>
       <w:pPr>
-        <w:ind w:left="2160" w:hanging="180"/>
+        <w:tabs>
+          <w:tab w:val="left" w:pos="1260"/>
+        </w:tabs>
+        <w:ind w:left="1260" w:leftChars="0" w:hanging="420" w:firstLineChars="0"/>
       </w:pPr>
+      <w:rPr>
+        <w:rFonts w:hint="default"/>
+      </w:rPr>
     </w:lvl>
     <w:lvl w:ilvl="3" w:tentative="1">
       <w:start w:val="1"/>
@@ -563,26 +2246,44 @@
       <w:lvlText w:val="%4."/>
       <w:lvlJc w:val="left"/>
       <w:pPr>
-        <w:ind w:left="2880" w:hanging="360"/>
+        <w:tabs>
+          <w:tab w:val="left" w:pos="1680"/>
+        </w:tabs>
+        <w:ind w:left="1680" w:leftChars="0" w:hanging="420" w:firstLineChars="0"/>
       </w:pPr>
+      <w:rPr>
+        <w:rFonts w:hint="default"/>
+      </w:rPr>
     </w:lvl>
     <w:lvl w:ilvl="4" w:tentative="1">
       <w:start w:val="1"/>
       <w:numFmt w:val="lowerLetter"/>
-      <w:lvlText w:val="%5."/>
+      <w:lvlText w:val="%5)"/>
       <w:lvlJc w:val="left"/>
       <w:pPr>
-        <w:ind w:left="3600" w:hanging="360"/>
+        <w:tabs>
+          <w:tab w:val="left" w:pos="2100"/>
+        </w:tabs>
+        <w:ind w:left="2100" w:leftChars="0" w:hanging="420" w:firstLineChars="0"/>
       </w:pPr>
+      <w:rPr>
+        <w:rFonts w:hint="default"/>
+      </w:rPr>
     </w:lvl>
     <w:lvl w:ilvl="5" w:tentative="1">
       <w:start w:val="1"/>
       <w:numFmt w:val="lowerRoman"/>
       <w:lvlText w:val="%6."/>
-      <w:lvlJc w:val="right"/>
+      <w:lvlJc w:val="left"/>
       <w:pPr>
-        <w:ind w:left="4320" w:hanging="180"/>
+        <w:tabs>
+          <w:tab w:val="left" w:pos="2520"/>
+        </w:tabs>
+        <w:ind w:left="2520" w:leftChars="0" w:hanging="420" w:firstLineChars="0"/>
       </w:pPr>
+      <w:rPr>
+        <w:rFonts w:hint="default"/>
+      </w:rPr>
     </w:lvl>
     <w:lvl w:ilvl="6" w:tentative="1">
       <w:start w:val="1"/>
@@ -590,122 +2291,103 @@
       <w:lvlText w:val="%7."/>
       <w:lvlJc w:val="left"/>
       <w:pPr>
-        <w:ind w:left="5040" w:hanging="360"/>
+        <w:tabs>
+          <w:tab w:val="left" w:pos="2940"/>
+        </w:tabs>
+        <w:ind w:left="2940" w:leftChars="0" w:hanging="420" w:firstLineChars="0"/>
       </w:pPr>
+      <w:rPr>
+        <w:rFonts w:hint="default"/>
+      </w:rPr>
     </w:lvl>
     <w:lvl w:ilvl="7" w:tentative="1">
       <w:start w:val="1"/>
       <w:numFmt w:val="lowerLetter"/>
-      <w:lvlText w:val="%8."/>
+      <w:lvlText w:val="%8)"/>
       <w:lvlJc w:val="left"/>
       <w:pPr>
-        <w:ind w:left="5760" w:hanging="360"/>
+        <w:tabs>
+          <w:tab w:val="left" w:pos="3360"/>
+        </w:tabs>
+        <w:ind w:left="3360" w:leftChars="0" w:hanging="420" w:firstLineChars="0"/>
       </w:pPr>
+      <w:rPr>
+        <w:rFonts w:hint="default"/>
+      </w:rPr>
     </w:lvl>
     <w:lvl w:ilvl="8" w:tentative="1">
       <w:start w:val="1"/>
       <w:numFmt w:val="lowerRoman"/>
       <w:lvlText w:val="%9."/>
-      <w:lvlJc w:val="right"/>
-      <w:pPr>
-        <w:ind w:left="6480" w:hanging="180"/>
-      </w:pPr>
-    </w:lvl>
-  </w:abstractNum>
-  <w:abstractNum w:abstractNumId="756440936">
-    <w:nsid w:val="2D165F68"/>
-    <w:multiLevelType w:val="multilevel"/>
-    <w:tmpl w:val="2D165F68"/>
-    <w:lvl w:ilvl="0" w:tentative="1">
-      <w:start w:val="1"/>
-      <w:numFmt w:val="decimal"/>
-      <w:lvlText w:val="%1)"/>
       <w:lvlJc w:val="left"/>
       <w:pPr>
-        <w:ind w:left="720" w:hanging="360"/>
+        <w:tabs>
+          <w:tab w:val="left" w:pos="3780"/>
+        </w:tabs>
+        <w:ind w:left="3780" w:leftChars="0" w:hanging="420" w:firstLineChars="0"/>
       </w:pPr>
       <w:rPr>
         <w:rFonts w:hint="default"/>
       </w:rPr>
     </w:lvl>
-    <w:lvl w:ilvl="1" w:tentative="1">
+  </w:abstractNum>
+  <w:abstractNum w:abstractNumId="1465937600">
+    <w:nsid w:val="57606EC0"/>
+    <w:multiLevelType w:val="singleLevel"/>
+    <w:tmpl w:val="57606EC0"/>
+    <w:lvl w:ilvl="0" w:tentative="1">
       <w:start w:val="1"/>
-      <w:numFmt w:val="lowerLetter"/>
-      <w:lvlText w:val="%2."/>
+      <w:numFmt w:val="decimal"/>
+      <w:lvlText w:val="%1."/>
       <w:lvlJc w:val="left"/>
       <w:pPr>
-        <w:ind w:left="1440" w:hanging="360"/>
+        <w:tabs>
+          <w:tab w:val="left" w:pos="425"/>
+        </w:tabs>
+        <w:ind w:left="425" w:leftChars="0" w:hanging="425" w:firstLineChars="0"/>
       </w:pPr>
+      <w:rPr>
+        <w:rFonts w:hint="default"/>
+      </w:rPr>
     </w:lvl>
-    <w:lvl w:ilvl="2" w:tentative="1">
-      <w:start w:val="1"/>
-      <w:numFmt w:val="lowerRoman"/>
-      <w:lvlText w:val="%3."/>
-      <w:lvlJc w:val="right"/>
-      <w:pPr>
-        <w:ind w:left="2160" w:hanging="180"/>
-      </w:pPr>
-    </w:lvl>
-    <w:lvl w:ilvl="3" w:tentative="1">
+  </w:abstractNum>
+  <w:abstractNum w:abstractNumId="1465937553">
+    <w:nsid w:val="57606E91"/>
+    <w:multiLevelType w:val="singleLevel"/>
+    <w:tmpl w:val="57606E91"/>
+    <w:lvl w:ilvl="0" w:tentative="1">
       <w:start w:val="1"/>
       <w:numFmt w:val="decimal"/>
-      <w:lvlText w:val="%4."/>
+      <w:lvlText w:val="%1."/>
       <w:lvlJc w:val="left"/>
       <w:pPr>
-        <w:ind w:left="2880" w:hanging="360"/>
+        <w:tabs>
+          <w:tab w:val="left" w:pos="425"/>
+        </w:tabs>
+        <w:ind w:left="425" w:leftChars="0" w:hanging="425" w:firstLineChars="0"/>
       </w:pPr>
-    </w:lvl>
-    <w:lvl w:ilvl="4" w:tentative="1">
-      <w:start w:val="1"/>
-      <w:numFmt w:val="lowerLetter"/>
-      <w:lvlText w:val="%5."/>
-      <w:lvlJc w:val="left"/>
-      <w:pPr>
-        <w:ind w:left="3600" w:hanging="360"/>
-      </w:pPr>
-    </w:lvl>
-    <w:lvl w:ilvl="5" w:tentative="1">
-      <w:start w:val="1"/>
-      <w:numFmt w:val="lowerRoman"/>
-      <w:lvlText w:val="%6."/>
-      <w:lvlJc w:val="right"/>
-      <w:pPr>
-        <w:ind w:left="4320" w:hanging="180"/>
-      </w:pPr>
-    </w:lvl>
-    <w:lvl w:ilvl="6" w:tentative="1">
-      <w:start w:val="1"/>
-      <w:numFmt w:val="decimal"/>
-      <w:lvlText w:val="%7."/>
-      <w:lvlJc w:val="left"/>
-      <w:pPr>
-        <w:ind w:left="5040" w:hanging="360"/>
-      </w:pPr>
-    </w:lvl>
-    <w:lvl w:ilvl="7" w:tentative="1">
-      <w:start w:val="1"/>
-      <w:numFmt w:val="lowerLetter"/>
-      <w:lvlText w:val="%8."/>
-      <w:lvlJc w:val="left"/>
-      <w:pPr>
-        <w:ind w:left="5760" w:hanging="360"/>
-      </w:pPr>
-    </w:lvl>
-    <w:lvl w:ilvl="8" w:tentative="1">
-      <w:start w:val="1"/>
-      <w:numFmt w:val="lowerRoman"/>
-      <w:lvlText w:val="%9."/>
-      <w:lvlJc w:val="right"/>
-      <w:pPr>
-        <w:ind w:left="6480" w:hanging="180"/>
-      </w:pPr>
+      <w:rPr>
+        <w:rFonts w:hint="default"/>
+      </w:rPr>
     </w:lvl>
   </w:abstractNum>
   <w:num w:numId="1">
-    <w:abstractNumId w:val="2025352301"/>
+    <w:abstractNumId w:val="1465934677"/>
   </w:num>
   <w:num w:numId="2">
-    <w:abstractNumId w:val="756440936"/>
+    <w:abstractNumId w:val="1465934867"/>
+  </w:num>
+  <w:num w:numId="3">
+    <w:abstractNumId w:val="1465937553"/>
+  </w:num>
+  <w:num w:numId="4">
+    <w:abstractNumId w:val="1465937600"/>
+  </w:num>
+  <w:num w:numId="5">
+    <w:abstractNumId w:val="1465937833"/>
+  </w:num>
+  <w:num w:numId="6">
+    <w:abstractNumId w:val="1465934660"/>
   </w:num>
 </w:numbering>
 </file>
@@ -715,7 +2397,7 @@
   <w:docDefaults>
     <w:rPrDefault>
       <w:rPr>
-        <w:rFonts w:asciiTheme="minorHAnsi" w:hAnsiTheme="minorHAnsi" w:eastAsiaTheme="minorHAnsi" w:cstheme="minorBidi"/>
+        <w:rFonts w:ascii="Times New Roman" w:hAnsi="Times New Roman" w:eastAsia="SimSun" w:cs="Times New Roman"/>
       </w:rPr>
     </w:rPrDefault>
   </w:docDefaults>
@@ -785,7 +2467,7 @@
     <w:lsdException w:qFormat="1" w:unhideWhenUsed="0" w:uiPriority="10" w:semiHidden="0" w:name="Title"/>
     <w:lsdException w:uiPriority="99" w:name="Closing"/>
     <w:lsdException w:uiPriority="99" w:name="Signature"/>
-    <w:lsdException w:uiPriority="1" w:name="Default Paragraph Font"/>
+    <w:lsdException w:qFormat="1" w:uiPriority="1" w:semiHidden="0" w:name="Default Paragraph Font"/>
     <w:lsdException w:uiPriority="99" w:name="Body Text"/>
     <w:lsdException w:uiPriority="99" w:name="Body Text Indent"/>
     <w:lsdException w:uiPriority="99" w:name="List Continue"/>
@@ -823,7 +2505,7 @@
     <w:lsdException w:uiPriority="99" w:name="HTML Sample"/>
     <w:lsdException w:uiPriority="99" w:name="HTML Typewriter"/>
     <w:lsdException w:uiPriority="99" w:name="HTML Variable"/>
-    <w:lsdException w:uiPriority="99" w:name="Normal Table"/>
+    <w:lsdException w:uiPriority="99" w:semiHidden="0" w:name="Normal Table"/>
     <w:lsdException w:uiPriority="99" w:name="annotation subject"/>
     <w:lsdException w:uiPriority="99" w:name="Table Simple 1"/>
     <w:lsdException w:uiPriority="99" w:name="Table Simple 2"/>
@@ -986,6 +2668,7 @@
   <w:style w:type="character" w:default="1" w:styleId="2">
     <w:name w:val="Default Paragraph Font"/>
     <w:unhideWhenUsed/>
+    <w:qFormat/>
     <w:uiPriority w:val="1"/>
   </w:style>
   <w:style w:type="table" w:default="1" w:styleId="4">

</xml_diff>